<commit_message>
Resolução atividade 6 e atualiçãoção das outras atividades
</commit_message>
<xml_diff>
--- a/Logica_de_programacao/Modulo-01/Atividade-01/Atividade 1 - Front End.docx
+++ b/Logica_de_programacao/Modulo-01/Atividade-01/Atividade 1 - Front End.docx
@@ -22,7 +22,14 @@
           <w:sz w:val="24"/>
           <w:szCs w:val="24"/>
         </w:rPr>
-        <w:t>º Platão</w:t>
+        <w:t xml:space="preserve">º </w:t>
+      </w:r>
+      <w:r>
+        <w:rPr>
+          <w:sz w:val="24"/>
+          <w:szCs w:val="24"/>
+        </w:rPr>
+        <w:t>Aristótoles</w:t>
       </w:r>
       <w:r>
         <w:rPr>
@@ -30,7 +37,14 @@
           <w:szCs w:val="24"/>
         </w:rPr>
         <w:br/>
-        <w:t>2º Sócrates</w:t>
+        <w:t xml:space="preserve">2º </w:t>
+      </w:r>
+      <w:r>
+        <w:rPr>
+          <w:sz w:val="24"/>
+          <w:szCs w:val="24"/>
+        </w:rPr>
+        <w:t>Platão</w:t>
       </w:r>
       <w:r>
         <w:rPr>
@@ -38,7 +52,14 @@
           <w:szCs w:val="24"/>
         </w:rPr>
         <w:br/>
-        <w:t>3º Física</w:t>
+        <w:t xml:space="preserve">3º </w:t>
+      </w:r>
+      <w:r>
+        <w:rPr>
+          <w:sz w:val="24"/>
+          <w:szCs w:val="24"/>
+        </w:rPr>
+        <w:t>Sócrates</w:t>
       </w:r>
     </w:p>
     <w:p>
@@ -78,30 +99,42 @@
         </w:rPr>
         <w:t xml:space="preserve">1º </w:t>
       </w:r>
-      <w:proofErr w:type="spellStart"/>
+      <w:r>
+        <w:rPr>
+          <w:sz w:val="24"/>
+          <w:szCs w:val="24"/>
+        </w:rPr>
+        <w:t>Platão</w:t>
+      </w:r>
+      <w:r>
+        <w:rPr>
+          <w:sz w:val="24"/>
+          <w:szCs w:val="24"/>
+        </w:rPr>
+        <w:br/>
+        <w:t xml:space="preserve">2º </w:t>
+      </w:r>
+      <w:r>
+        <w:rPr>
+          <w:sz w:val="24"/>
+          <w:szCs w:val="24"/>
+        </w:rPr>
+        <w:t>Sócrates</w:t>
+      </w:r>
+      <w:r>
+        <w:rPr>
+          <w:sz w:val="24"/>
+          <w:szCs w:val="24"/>
+        </w:rPr>
+        <w:br/>
+        <w:t xml:space="preserve">3º </w:t>
+      </w:r>
       <w:r>
         <w:rPr>
           <w:sz w:val="24"/>
           <w:szCs w:val="24"/>
         </w:rPr>
         <w:t>Aristótoles</w:t>
-      </w:r>
-      <w:proofErr w:type="spellEnd"/>
-      <w:r>
-        <w:rPr>
-          <w:sz w:val="24"/>
-          <w:szCs w:val="24"/>
-        </w:rPr>
-        <w:br/>
-        <w:t>2º Platão</w:t>
-      </w:r>
-      <w:r>
-        <w:rPr>
-          <w:sz w:val="24"/>
-          <w:szCs w:val="24"/>
-        </w:rPr>
-        <w:br/>
-        <w:t>3º Sócrates</w:t>
       </w:r>
     </w:p>
     <w:p>
@@ -147,17 +180,8 @@
           <w:szCs w:val="24"/>
         </w:rPr>
         <w:br/>
-        <w:t xml:space="preserve">2º </w:t>
-      </w:r>
-      <w:proofErr w:type="spellStart"/>
-      <w:r>
-        <w:rPr>
-          <w:sz w:val="24"/>
-          <w:szCs w:val="24"/>
-        </w:rPr>
-        <w:t>Aristótoles</w:t>
-      </w:r>
-      <w:proofErr w:type="spellEnd"/>
+        <w:t>2º Aristótoles</w:t>
+      </w:r>
       <w:r>
         <w:rPr>
           <w:sz w:val="24"/>

</xml_diff>